<commit_message>
add words in March 8th
</commit_message>
<xml_diff>
--- a/readme.docx
+++ b/readme.docx
@@ -20,11 +20,6 @@
       </w:r>
     </w:p>
     <w:p>
-      <w:pPr>
-        <w:rPr>
-          <w:rFonts w:hint="eastAsia"/>
-        </w:rPr>
-      </w:pPr>
       <w:r>
         <w:rPr>
           <w:rFonts w:hint="eastAsia"/>
@@ -39,6 +34,12 @@
           <w:rFonts w:hint="eastAsia"/>
         </w:rPr>
         <w:t>的一天</w:t>
+      </w:r>
+      <w:r>
+        <w:rPr>
+          <w:rFonts w:hint="eastAsia"/>
+        </w:rPr>
+        <w:t>，祝福所有女生节日快乐</w:t>
       </w:r>
     </w:p>
     <w:sectPr>

</xml_diff>

<commit_message>
add words in March 9th second
</commit_message>
<xml_diff>
--- a/readme.docx
+++ b/readme.docx
@@ -49,6 +49,23 @@
       </w:r>
     </w:p>
     <w:p>
+      <w:r>
+        <w:rPr>
+          <w:rFonts w:hint="eastAsia"/>
+        </w:rPr>
+        <w:t>2</w:t>
+      </w:r>
+      <w:r>
+        <w:t>023</w:t>
+      </w:r>
+      <w:r>
+        <w:rPr>
+          <w:rFonts w:hint="eastAsia"/>
+        </w:rPr>
+        <w:t>年3月9号</w:t>
+      </w:r>
+    </w:p>
+    <w:p>
       <w:pPr>
         <w:rPr>
           <w:rFonts w:hint="eastAsia"/>
@@ -58,16 +75,7 @@
         <w:rPr>
           <w:rFonts w:hint="eastAsia"/>
         </w:rPr>
-        <w:t>2</w:t>
-      </w:r>
-      <w:r>
-        <w:t>023</w:t>
-      </w:r>
-      <w:r>
-        <w:rPr>
-          <w:rFonts w:hint="eastAsia"/>
-        </w:rPr>
-        <w:t>年3月9号</w:t>
+        <w:t>晴，天气很好</w:t>
       </w:r>
     </w:p>
     <w:sectPr>

</xml_diff>